<commit_message>
Updated admin controller and documentation
</commit_message>
<xml_diff>
--- a/PetrutaGeorgeCalin_Documentation_Assignment_1.docx
+++ b/PetrutaGeorgeCalin_Documentation_Assignment_1.docx
@@ -3366,6 +3366,9 @@
       </w:pPr>
       <w:bookmarkStart w:id="6" w:name="_Toc98251796"/>
       <w:r>
+        <w:rPr>
+          <w:noProof/>
+        </w:rPr>
         <w:lastRenderedPageBreak/>
         <w:drawing>
           <wp:anchor distT="0" distB="0" distL="114300" distR="114300" simplePos="0" relativeHeight="251663360" behindDoc="0" locked="0" layoutInCell="1" allowOverlap="1" wp14:anchorId="366DE0DC" wp14:editId="1D84C5E6">
@@ -3452,6 +3455,9 @@
       </w:pPr>
       <w:bookmarkStart w:id="8" w:name="_Toc98251798"/>
       <w:r>
+        <w:rPr>
+          <w:noProof/>
+        </w:rPr>
         <w:drawing>
           <wp:anchor distT="0" distB="0" distL="114300" distR="114300" simplePos="0" relativeHeight="251662336" behindDoc="0" locked="0" layoutInCell="1" allowOverlap="1" wp14:anchorId="6106D270" wp14:editId="3ADDAD1B">
             <wp:simplePos x="0" y="0"/>
@@ -4182,6 +4188,172 @@
         <w:t>Figure 4.1: An example of a closed layered architecture</w:t>
       </w:r>
     </w:p>
+    <w:p/>
+    <w:p/>
+    <w:p/>
+    <w:p/>
+    <w:p/>
+    <w:p/>
+    <w:p/>
+    <w:p/>
+    <w:p/>
+    <w:p/>
+    <w:p>
+      <w:pPr>
+        <w:pStyle w:val="Heading2"/>
+        <w:numPr>
+          <w:ilvl w:val="1"/>
+          <w:numId w:val="1"/>
+        </w:numPr>
+      </w:pPr>
+      <w:r>
+        <w:lastRenderedPageBreak/>
+        <w:t>Database</w:t>
+      </w:r>
+      <w:r>
+        <w:t xml:space="preserve"> </w:t>
+      </w:r>
+      <w:r>
+        <w:t>diagram</w:t>
+      </w:r>
+      <w:r>
+        <w:t>:</w:t>
+      </w:r>
+    </w:p>
+    <w:p>
+      <w:r>
+        <w:drawing>
+          <wp:anchor distT="0" distB="0" distL="114300" distR="114300" simplePos="0" relativeHeight="251664384" behindDoc="0" locked="0" layoutInCell="1" allowOverlap="1" wp14:anchorId="384303CF" wp14:editId="063C8520">
+            <wp:simplePos x="0" y="0"/>
+            <wp:positionH relativeFrom="margin">
+              <wp:align>left</wp:align>
+            </wp:positionH>
+            <wp:positionV relativeFrom="paragraph">
+              <wp:posOffset>263525</wp:posOffset>
+            </wp:positionV>
+            <wp:extent cx="5715000" cy="3325495"/>
+            <wp:effectExtent l="0" t="0" r="0" b="8255"/>
+            <wp:wrapTopAndBottom/>
+            <wp:docPr id="2" name="Picture 2" descr="Diagram&#10;&#10;Description automatically generated"/>
+            <wp:cNvGraphicFramePr>
+              <a:graphicFrameLocks xmlns:a="http://schemas.openxmlformats.org/drawingml/2006/main" noChangeAspect="1"/>
+            </wp:cNvGraphicFramePr>
+            <a:graphic xmlns:a="http://schemas.openxmlformats.org/drawingml/2006/main">
+              <a:graphicData uri="http://schemas.openxmlformats.org/drawingml/2006/picture">
+                <pic:pic xmlns:pic="http://schemas.openxmlformats.org/drawingml/2006/picture">
+                  <pic:nvPicPr>
+                    <pic:cNvPr id="2" name="Picture 2" descr="Diagram&#10;&#10;Description automatically generated"/>
+                    <pic:cNvPicPr/>
+                  </pic:nvPicPr>
+                  <pic:blipFill>
+                    <a:blip r:embed="rId11">
+                      <a:extLst>
+                        <a:ext uri="{28A0092B-C50C-407E-A947-70E740481C1C}">
+                          <a14:useLocalDpi xmlns:a14="http://schemas.microsoft.com/office/drawing/2010/main" val="0"/>
+                        </a:ext>
+                      </a:extLst>
+                    </a:blip>
+                    <a:stretch>
+                      <a:fillRect/>
+                    </a:stretch>
+                  </pic:blipFill>
+                  <pic:spPr>
+                    <a:xfrm>
+                      <a:off x="0" y="0"/>
+                      <a:ext cx="5715000" cy="3325495"/>
+                    </a:xfrm>
+                    <a:prstGeom prst="rect">
+                      <a:avLst/>
+                    </a:prstGeom>
+                  </pic:spPr>
+                </pic:pic>
+              </a:graphicData>
+            </a:graphic>
+            <wp14:sizeRelH relativeFrom="margin">
+              <wp14:pctWidth>0</wp14:pctWidth>
+            </wp14:sizeRelH>
+            <wp14:sizeRelV relativeFrom="margin">
+              <wp14:pctHeight>0</wp14:pctHeight>
+            </wp14:sizeRelV>
+          </wp:anchor>
+        </w:drawing>
+      </w:r>
+    </w:p>
+    <w:p/>
+    <w:p>
+      <w:pPr>
+        <w:pStyle w:val="Heading2"/>
+        <w:numPr>
+          <w:ilvl w:val="1"/>
+          <w:numId w:val="1"/>
+        </w:numPr>
+      </w:pPr>
+      <w:bookmarkStart w:id="11" w:name="_Toc98251801"/>
+      <w:r>
+        <w:t>Class diag</w:t>
+      </w:r>
+      <w:r>
+        <w:drawing>
+          <wp:anchor distT="0" distB="0" distL="114300" distR="114300" simplePos="0" relativeHeight="251665408" behindDoc="0" locked="0" layoutInCell="1" allowOverlap="1" wp14:anchorId="1B065F1A" wp14:editId="452DA29A">
+            <wp:simplePos x="0" y="0"/>
+            <wp:positionH relativeFrom="margin">
+              <wp:align>center</wp:align>
+            </wp:positionH>
+            <wp:positionV relativeFrom="paragraph">
+              <wp:posOffset>314325</wp:posOffset>
+            </wp:positionV>
+            <wp:extent cx="6991350" cy="2978150"/>
+            <wp:effectExtent l="0" t="0" r="0" b="0"/>
+            <wp:wrapTopAndBottom/>
+            <wp:docPr id="3" name="Picture 3" descr="Diagram&#10;&#10;Description automatically generated with medium confidence"/>
+            <wp:cNvGraphicFramePr>
+              <a:graphicFrameLocks xmlns:a="http://schemas.openxmlformats.org/drawingml/2006/main" noChangeAspect="1"/>
+            </wp:cNvGraphicFramePr>
+            <a:graphic xmlns:a="http://schemas.openxmlformats.org/drawingml/2006/main">
+              <a:graphicData uri="http://schemas.openxmlformats.org/drawingml/2006/picture">
+                <pic:pic xmlns:pic="http://schemas.openxmlformats.org/drawingml/2006/picture">
+                  <pic:nvPicPr>
+                    <pic:cNvPr id="3" name="Picture 3" descr="Diagram&#10;&#10;Description automatically generated with medium confidence"/>
+                    <pic:cNvPicPr/>
+                  </pic:nvPicPr>
+                  <pic:blipFill>
+                    <a:blip r:embed="rId12">
+                      <a:extLst>
+                        <a:ext uri="{28A0092B-C50C-407E-A947-70E740481C1C}">
+                          <a14:useLocalDpi xmlns:a14="http://schemas.microsoft.com/office/drawing/2010/main" val="0"/>
+                        </a:ext>
+                      </a:extLst>
+                    </a:blip>
+                    <a:stretch>
+                      <a:fillRect/>
+                    </a:stretch>
+                  </pic:blipFill>
+                  <pic:spPr>
+                    <a:xfrm>
+                      <a:off x="0" y="0"/>
+                      <a:ext cx="6991350" cy="2978150"/>
+                    </a:xfrm>
+                    <a:prstGeom prst="rect">
+                      <a:avLst/>
+                    </a:prstGeom>
+                  </pic:spPr>
+                </pic:pic>
+              </a:graphicData>
+            </a:graphic>
+            <wp14:sizeRelH relativeFrom="margin">
+              <wp14:pctWidth>0</wp14:pctWidth>
+            </wp14:sizeRelH>
+            <wp14:sizeRelV relativeFrom="margin">
+              <wp14:pctHeight>0</wp14:pctHeight>
+            </wp14:sizeRelV>
+          </wp:anchor>
+        </w:drawing>
+      </w:r>
+      <w:r>
+        <w:t>ram</w:t>
+      </w:r>
+    </w:p>
+    <w:p/>
     <w:p>
       <w:pPr>
         <w:pStyle w:val="Heading1"/>
@@ -4190,8 +4362,8 @@
           <w:numId w:val="1"/>
         </w:numPr>
       </w:pPr>
-      <w:bookmarkStart w:id="11" w:name="_Toc98251801"/>
-      <w:r>
+      <w:r>
+        <w:lastRenderedPageBreak/>
         <w:t>Testing</w:t>
       </w:r>
       <w:bookmarkEnd w:id="11"/>
@@ -4299,9 +4471,9 @@
           <w:sz w:val="24"/>
           <w:szCs w:val="24"/>
         </w:rPr>
-        <w:t xml:space="preserve"> in order to work on </w:t>
-      </w:r>
-      <w:proofErr w:type="spellStart"/>
+        <w:t xml:space="preserve"> </w:t>
+      </w:r>
+      <w:proofErr w:type="gramStart"/>
       <w:r>
         <w:rPr>
           <w:rFonts w:ascii="Times New Roman" w:hAnsi="Times New Roman" w:cs="Times New Roman"/>
@@ -4310,9 +4482,9 @@
           <w:sz w:val="24"/>
           <w:szCs w:val="24"/>
         </w:rPr>
-        <w:t>your</w:t>
-      </w:r>
-      <w:proofErr w:type="spellEnd"/>
+        <w:t>in order to</w:t>
+      </w:r>
+      <w:proofErr w:type="gramEnd"/>
       <w:r>
         <w:rPr>
           <w:rFonts w:ascii="Times New Roman" w:hAnsi="Times New Roman" w:cs="Times New Roman"/>
@@ -4321,7 +4493,7 @@
           <w:sz w:val="24"/>
           <w:szCs w:val="24"/>
         </w:rPr>
-        <w:t xml:space="preserve"> computer</w:t>
+        <w:t xml:space="preserve"> work on your computer</w:t>
       </w:r>
       <w:r>
         <w:rPr>
@@ -4333,6 +4505,66 @@
         </w:rPr>
         <w:t xml:space="preserve">! </w:t>
       </w:r>
+    </w:p>
+    <w:p>
+      <w:pPr>
+        <w:ind w:firstLine="360"/>
+        <w:rPr>
+          <w:rFonts w:ascii="Times New Roman" w:hAnsi="Times New Roman" w:cs="Times New Roman"/>
+          <w:sz w:val="24"/>
+          <w:szCs w:val="24"/>
+        </w:rPr>
+      </w:pPr>
+    </w:p>
+    <w:p>
+      <w:pPr>
+        <w:ind w:firstLine="360"/>
+        <w:rPr>
+          <w:rFonts w:ascii="Times New Roman" w:hAnsi="Times New Roman" w:cs="Times New Roman"/>
+          <w:sz w:val="24"/>
+          <w:szCs w:val="24"/>
+        </w:rPr>
+      </w:pPr>
+    </w:p>
+    <w:p>
+      <w:pPr>
+        <w:ind w:firstLine="360"/>
+        <w:rPr>
+          <w:rFonts w:ascii="Times New Roman" w:hAnsi="Times New Roman" w:cs="Times New Roman"/>
+          <w:sz w:val="24"/>
+          <w:szCs w:val="24"/>
+        </w:rPr>
+      </w:pPr>
+    </w:p>
+    <w:p>
+      <w:pPr>
+        <w:ind w:firstLine="360"/>
+        <w:rPr>
+          <w:rFonts w:ascii="Times New Roman" w:hAnsi="Times New Roman" w:cs="Times New Roman"/>
+          <w:sz w:val="24"/>
+          <w:szCs w:val="24"/>
+        </w:rPr>
+      </w:pPr>
+    </w:p>
+    <w:p>
+      <w:pPr>
+        <w:ind w:firstLine="360"/>
+        <w:rPr>
+          <w:rFonts w:ascii="Times New Roman" w:hAnsi="Times New Roman" w:cs="Times New Roman"/>
+          <w:sz w:val="24"/>
+          <w:szCs w:val="24"/>
+        </w:rPr>
+      </w:pPr>
+    </w:p>
+    <w:p>
+      <w:pPr>
+        <w:ind w:firstLine="360"/>
+        <w:rPr>
+          <w:rFonts w:ascii="Times New Roman" w:hAnsi="Times New Roman" w:cs="Times New Roman"/>
+          <w:sz w:val="24"/>
+          <w:szCs w:val="24"/>
+        </w:rPr>
+      </w:pPr>
     </w:p>
     <w:p>
       <w:pPr>
@@ -4374,7 +4606,6 @@
       </w:pPr>
       <w:bookmarkStart w:id="12" w:name="_Toc98251802"/>
       <w:r>
-        <w:lastRenderedPageBreak/>
         <w:t>Create new user</w:t>
       </w:r>
       <w:r>
@@ -4424,7 +4655,7 @@
         </w:rPr>
         <w:t xml:space="preserve">URL: </w:t>
       </w:r>
-      <w:hyperlink r:id="rId11" w:history="1">
+      <w:hyperlink r:id="rId13" w:history="1">
         <w:r>
           <w:rPr>
             <w:rStyle w:val="Hyperlink"/>
@@ -4433,27 +4664,7 @@
             <w:szCs w:val="24"/>
             <w:shd w:val="clear" w:color="auto" w:fill="FFFFFF"/>
           </w:rPr>
-          <w:t>http://localhost:8080</w:t>
-        </w:r>
-        <w:r>
-          <w:rPr>
-            <w:rStyle w:val="Hyperlink"/>
-            <w:rFonts w:ascii="Times New Roman" w:hAnsi="Times New Roman" w:cs="Times New Roman"/>
-            <w:sz w:val="24"/>
-            <w:szCs w:val="24"/>
-            <w:shd w:val="clear" w:color="auto" w:fill="FFFFFF"/>
-          </w:rPr>
-          <w:t>/</w:t>
-        </w:r>
-        <w:r>
-          <w:rPr>
-            <w:rStyle w:val="Hyperlink"/>
-            <w:rFonts w:ascii="Times New Roman" w:hAnsi="Times New Roman" w:cs="Times New Roman"/>
-            <w:sz w:val="24"/>
-            <w:szCs w:val="24"/>
-            <w:shd w:val="clear" w:color="auto" w:fill="FFFFFF"/>
-          </w:rPr>
-          <w:t>users/create</w:t>
+          <w:t>http://localhost:8080/users/create</w:t>
         </w:r>
       </w:hyperlink>
     </w:p>
@@ -4866,6 +5077,7 @@
       </w:pPr>
       <w:bookmarkStart w:id="13" w:name="_Toc98251803"/>
       <w:r>
+        <w:lastRenderedPageBreak/>
         <w:t>Add question</w:t>
       </w:r>
       <w:r>
@@ -4915,7 +5127,7 @@
         </w:rPr>
         <w:t xml:space="preserve">URL: </w:t>
       </w:r>
-      <w:hyperlink r:id="rId12" w:history="1">
+      <w:hyperlink r:id="rId14" w:history="1">
         <w:r>
           <w:rPr>
             <w:rStyle w:val="Hyperlink"/>
@@ -5712,7 +5924,7 @@
         </w:rPr>
         <w:t xml:space="preserve">URL: </w:t>
       </w:r>
-      <w:hyperlink r:id="rId13" w:history="1">
+      <w:hyperlink r:id="rId15" w:history="1">
         <w:r>
           <w:rPr>
             <w:rStyle w:val="Hyperlink"/>
@@ -5721,17 +5933,7 @@
             <w:szCs w:val="24"/>
             <w:shd w:val="clear" w:color="auto" w:fill="FFFFFF"/>
           </w:rPr>
-          <w:t>http://localhost:8080</w:t>
-        </w:r>
-        <w:r>
-          <w:rPr>
-            <w:rStyle w:val="Hyperlink"/>
-            <w:rFonts w:ascii="Times New Roman" w:hAnsi="Times New Roman" w:cs="Times New Roman"/>
-            <w:sz w:val="24"/>
-            <w:szCs w:val="24"/>
-            <w:shd w:val="clear" w:color="auto" w:fill="FFFFFF"/>
-          </w:rPr>
-          <w:t>/answer/create</w:t>
+          <w:t>http://localhost:8080/answer/create</w:t>
         </w:r>
         <w:r>
           <w:rPr>
@@ -6131,6 +6333,7 @@
       </w:pPr>
       <w:bookmarkStart w:id="15" w:name="_Toc98251805"/>
       <w:r>
+        <w:lastRenderedPageBreak/>
         <w:t>Get user</w:t>
       </w:r>
       <w:r>
@@ -6190,7 +6393,7 @@
         </w:rPr>
         <w:t xml:space="preserve">URL: </w:t>
       </w:r>
-      <w:hyperlink r:id="rId14" w:history="1">
+      <w:hyperlink r:id="rId16" w:history="1">
         <w:r>
           <w:rPr>
             <w:rStyle w:val="Hyperlink"/>
@@ -6212,8 +6415,131 @@
             <w:szCs w:val="24"/>
             <w:shd w:val="clear" w:color="auto" w:fill="FFFFFF"/>
           </w:rPr>
-          <w:t>/users/2</w:t>
+          <w:t xml:space="preserve">/users/2 </w:t>
         </w:r>
+      </w:hyperlink>
+    </w:p>
+    <w:p>
+      <w:pPr>
+        <w:shd w:val="clear" w:color="auto" w:fill="FFFFFE"/>
+        <w:spacing w:line="270" w:lineRule="atLeast"/>
+        <w:rPr>
+          <w:rFonts w:ascii="Times New Roman" w:hAnsi="Times New Roman" w:cs="Times New Roman"/>
+          <w:b/>
+          <w:bCs/>
+          <w:color w:val="212121"/>
+          <w:sz w:val="24"/>
+          <w:szCs w:val="24"/>
+          <w:shd w:val="clear" w:color="auto" w:fill="FFFFFF"/>
+        </w:rPr>
+      </w:pPr>
+      <w:r>
+        <w:rPr>
+          <w:rFonts w:ascii="Times New Roman" w:hAnsi="Times New Roman" w:cs="Times New Roman"/>
+          <w:b/>
+          <w:bCs/>
+          <w:color w:val="212121"/>
+          <w:sz w:val="24"/>
+          <w:szCs w:val="24"/>
+          <w:shd w:val="clear" w:color="auto" w:fill="FFFFFF"/>
+        </w:rPr>
+        <w:t xml:space="preserve">BODY: </w:t>
+      </w:r>
+      <w:r>
+        <w:rPr>
+          <w:rFonts w:ascii="Times New Roman" w:hAnsi="Times New Roman" w:cs="Times New Roman"/>
+          <w:b/>
+          <w:bCs/>
+          <w:color w:val="212121"/>
+          <w:sz w:val="24"/>
+          <w:szCs w:val="24"/>
+          <w:shd w:val="clear" w:color="auto" w:fill="FFFFFF"/>
+        </w:rPr>
+        <w:t>EMPTY</w:t>
+      </w:r>
+    </w:p>
+    <w:p>
+      <w:pPr>
+        <w:shd w:val="clear" w:color="auto" w:fill="FFFFFE"/>
+        <w:spacing w:after="0" w:line="270" w:lineRule="atLeast"/>
+        <w:rPr>
+          <w:rFonts w:ascii="Courier New" w:eastAsia="Times New Roman" w:hAnsi="Courier New" w:cs="Courier New"/>
+          <w:color w:val="000000"/>
+          <w:sz w:val="18"/>
+          <w:szCs w:val="18"/>
+        </w:rPr>
+      </w:pPr>
+    </w:p>
+    <w:p>
+      <w:pPr>
+        <w:pStyle w:val="Heading2"/>
+        <w:numPr>
+          <w:ilvl w:val="1"/>
+          <w:numId w:val="1"/>
+        </w:numPr>
+      </w:pPr>
+      <w:bookmarkStart w:id="16" w:name="_Toc98251806"/>
+      <w:r>
+        <w:t>Get question</w:t>
+      </w:r>
+      <w:r>
+        <w:t>:</w:t>
+      </w:r>
+      <w:bookmarkEnd w:id="16"/>
+    </w:p>
+    <w:p/>
+    <w:p>
+      <w:pPr>
+        <w:rPr>
+          <w:rFonts w:ascii="Times New Roman" w:hAnsi="Times New Roman" w:cs="Times New Roman"/>
+          <w:b/>
+          <w:bCs/>
+          <w:sz w:val="24"/>
+          <w:szCs w:val="24"/>
+        </w:rPr>
+      </w:pPr>
+      <w:r>
+        <w:rPr>
+          <w:rFonts w:ascii="Times New Roman" w:hAnsi="Times New Roman" w:cs="Times New Roman"/>
+          <w:b/>
+          <w:bCs/>
+          <w:sz w:val="24"/>
+          <w:szCs w:val="24"/>
+        </w:rPr>
+        <w:t xml:space="preserve">Method: </w:t>
+      </w:r>
+      <w:r>
+        <w:rPr>
+          <w:rFonts w:ascii="Times New Roman" w:hAnsi="Times New Roman" w:cs="Times New Roman"/>
+          <w:b/>
+          <w:bCs/>
+          <w:sz w:val="24"/>
+          <w:szCs w:val="24"/>
+        </w:rPr>
+        <w:t>GET</w:t>
+      </w:r>
+    </w:p>
+    <w:p>
+      <w:pPr>
+        <w:rPr>
+          <w:rFonts w:ascii="Times New Roman" w:hAnsi="Times New Roman" w:cs="Times New Roman"/>
+          <w:color w:val="212121"/>
+          <w:sz w:val="24"/>
+          <w:szCs w:val="24"/>
+          <w:shd w:val="clear" w:color="auto" w:fill="FFFFFF"/>
+        </w:rPr>
+      </w:pPr>
+      <w:r>
+        <w:rPr>
+          <w:rFonts w:ascii="Times New Roman" w:hAnsi="Times New Roman" w:cs="Times New Roman"/>
+          <w:b/>
+          <w:bCs/>
+          <w:sz w:val="24"/>
+          <w:szCs w:val="24"/>
+        </w:rPr>
+        <w:t xml:space="preserve">URL: </w:t>
+      </w:r>
+      <w:hyperlink r:id="rId17" w:history="1">
         <w:r>
           <w:rPr>
             <w:rStyle w:val="Hyperlink"/>
@@ -6222,9 +6548,19 @@
             <w:szCs w:val="24"/>
             <w:shd w:val="clear" w:color="auto" w:fill="FFFFFF"/>
           </w:rPr>
-          <w:t xml:space="preserve"> </w:t>
+          <w:t>http://localhost:8080/question/2</w:t>
         </w:r>
       </w:hyperlink>
+      <w:r>
+        <w:rPr>
+          <w:rFonts w:ascii="Times New Roman" w:hAnsi="Times New Roman" w:cs="Times New Roman"/>
+          <w:color w:val="212121"/>
+          <w:sz w:val="24"/>
+          <w:szCs w:val="24"/>
+          <w:shd w:val="clear" w:color="auto" w:fill="FFFFFF"/>
+        </w:rPr>
+        <w:t xml:space="preserve"> </w:t>
+      </w:r>
     </w:p>
     <w:p>
       <w:pPr>
@@ -6268,12 +6604,15 @@
     <w:p>
       <w:pPr>
         <w:shd w:val="clear" w:color="auto" w:fill="FFFFFE"/>
-        <w:spacing w:after="0" w:line="270" w:lineRule="atLeast"/>
-        <w:rPr>
-          <w:rFonts w:ascii="Courier New" w:eastAsia="Times New Roman" w:hAnsi="Courier New" w:cs="Courier New"/>
-          <w:color w:val="000000"/>
-          <w:sz w:val="18"/>
-          <w:szCs w:val="18"/>
+        <w:spacing w:line="270" w:lineRule="atLeast"/>
+        <w:rPr>
+          <w:rFonts w:ascii="Times New Roman" w:hAnsi="Times New Roman" w:cs="Times New Roman"/>
+          <w:b/>
+          <w:bCs/>
+          <w:color w:val="212121"/>
+          <w:sz w:val="24"/>
+          <w:szCs w:val="24"/>
+          <w:shd w:val="clear" w:color="auto" w:fill="FFFFFF"/>
         </w:rPr>
       </w:pPr>
     </w:p>
@@ -6285,14 +6624,14 @@
           <w:numId w:val="1"/>
         </w:numPr>
       </w:pPr>
-      <w:bookmarkStart w:id="16" w:name="_Toc98251806"/>
-      <w:r>
-        <w:t>Get question</w:t>
+      <w:bookmarkStart w:id="17" w:name="_Toc98251807"/>
+      <w:r>
+        <w:t>Get answer</w:t>
       </w:r>
       <w:r>
         <w:t>:</w:t>
       </w:r>
-      <w:bookmarkEnd w:id="16"/>
+      <w:bookmarkEnd w:id="17"/>
     </w:p>
     <w:p/>
     <w:p>
@@ -6313,8 +6652,19 @@
           <w:sz w:val="24"/>
           <w:szCs w:val="24"/>
         </w:rPr>
-        <w:t xml:space="preserve">Method: </w:t>
-      </w:r>
+        <w:t>Method: GET</w:t>
+      </w:r>
+    </w:p>
+    <w:p>
+      <w:pPr>
+        <w:rPr>
+          <w:rFonts w:ascii="Times New Roman" w:hAnsi="Times New Roman" w:cs="Times New Roman"/>
+          <w:color w:val="212121"/>
+          <w:sz w:val="24"/>
+          <w:szCs w:val="24"/>
+          <w:shd w:val="clear" w:color="auto" w:fill="FFFFFF"/>
+        </w:rPr>
+      </w:pPr>
       <w:r>
         <w:rPr>
           <w:rFonts w:ascii="Times New Roman" w:hAnsi="Times New Roman" w:cs="Times New Roman"/>
@@ -6323,30 +6673,9 @@
           <w:sz w:val="24"/>
           <w:szCs w:val="24"/>
         </w:rPr>
-        <w:t>GET</w:t>
-      </w:r>
-    </w:p>
-    <w:p>
-      <w:pPr>
-        <w:rPr>
-          <w:rFonts w:ascii="Times New Roman" w:hAnsi="Times New Roman" w:cs="Times New Roman"/>
-          <w:color w:val="212121"/>
-          <w:sz w:val="24"/>
-          <w:szCs w:val="24"/>
-          <w:shd w:val="clear" w:color="auto" w:fill="FFFFFF"/>
-        </w:rPr>
-      </w:pPr>
-      <w:r>
-        <w:rPr>
-          <w:rFonts w:ascii="Times New Roman" w:hAnsi="Times New Roman" w:cs="Times New Roman"/>
-          <w:b/>
-          <w:bCs/>
-          <w:sz w:val="24"/>
-          <w:szCs w:val="24"/>
-        </w:rPr>
         <w:t xml:space="preserve">URL: </w:t>
       </w:r>
-      <w:hyperlink r:id="rId15" w:history="1">
+      <w:hyperlink r:id="rId18" w:history="1">
         <w:r>
           <w:rPr>
             <w:rStyle w:val="Hyperlink"/>
@@ -6355,17 +6684,7 @@
             <w:szCs w:val="24"/>
             <w:shd w:val="clear" w:color="auto" w:fill="FFFFFF"/>
           </w:rPr>
-          <w:t>http://localhost:8080</w:t>
-        </w:r>
-        <w:r>
-          <w:rPr>
-            <w:rStyle w:val="Hyperlink"/>
-            <w:rFonts w:ascii="Times New Roman" w:hAnsi="Times New Roman" w:cs="Times New Roman"/>
-            <w:sz w:val="24"/>
-            <w:szCs w:val="24"/>
-            <w:shd w:val="clear" w:color="auto" w:fill="FFFFFF"/>
-          </w:rPr>
-          <w:t>/question/2</w:t>
+          <w:t>http://localhost:8080/answer/2</w:t>
         </w:r>
       </w:hyperlink>
       <w:r>
@@ -6403,36 +6722,10 @@
           <w:szCs w:val="24"/>
           <w:shd w:val="clear" w:color="auto" w:fill="FFFFFF"/>
         </w:rPr>
-        <w:t xml:space="preserve">BODY: </w:t>
-      </w:r>
-      <w:r>
-        <w:rPr>
-          <w:rFonts w:ascii="Times New Roman" w:hAnsi="Times New Roman" w:cs="Times New Roman"/>
-          <w:b/>
-          <w:bCs/>
-          <w:color w:val="212121"/>
-          <w:sz w:val="24"/>
-          <w:szCs w:val="24"/>
-          <w:shd w:val="clear" w:color="auto" w:fill="FFFFFF"/>
-        </w:rPr>
-        <w:t>EMPTY</w:t>
-      </w:r>
-    </w:p>
-    <w:p>
-      <w:pPr>
-        <w:shd w:val="clear" w:color="auto" w:fill="FFFFFE"/>
-        <w:spacing w:line="270" w:lineRule="atLeast"/>
-        <w:rPr>
-          <w:rFonts w:ascii="Times New Roman" w:hAnsi="Times New Roman" w:cs="Times New Roman"/>
-          <w:b/>
-          <w:bCs/>
-          <w:color w:val="212121"/>
-          <w:sz w:val="24"/>
-          <w:szCs w:val="24"/>
-          <w:shd w:val="clear" w:color="auto" w:fill="FFFFFF"/>
-        </w:rPr>
-      </w:pPr>
-    </w:p>
+        <w:t>BODY: EMPTY</w:t>
+      </w:r>
+    </w:p>
+    <w:p/>
     <w:p>
       <w:pPr>
         <w:pStyle w:val="Heading2"/>
@@ -6441,17 +6734,14 @@
           <w:numId w:val="1"/>
         </w:numPr>
       </w:pPr>
-      <w:bookmarkStart w:id="17" w:name="_Toc98251807"/>
-      <w:r>
-        <w:t xml:space="preserve">Get </w:t>
-      </w:r>
-      <w:r>
-        <w:t>answer</w:t>
+      <w:bookmarkStart w:id="18" w:name="_Toc98251808"/>
+      <w:r>
+        <w:t>Get all users</w:t>
       </w:r>
       <w:r>
         <w:t>:</w:t>
       </w:r>
-      <w:bookmarkEnd w:id="17"/>
+      <w:bookmarkEnd w:id="18"/>
     </w:p>
     <w:p/>
     <w:p>
@@ -6495,147 +6785,7 @@
         </w:rPr>
         <w:t xml:space="preserve">URL: </w:t>
       </w:r>
-      <w:hyperlink r:id="rId16" w:history="1">
-        <w:r>
-          <w:rPr>
-            <w:rStyle w:val="Hyperlink"/>
-            <w:rFonts w:ascii="Times New Roman" w:hAnsi="Times New Roman" w:cs="Times New Roman"/>
-            <w:sz w:val="24"/>
-            <w:szCs w:val="24"/>
-            <w:shd w:val="clear" w:color="auto" w:fill="FFFFFF"/>
-          </w:rPr>
-          <w:t>http://localhost:8080/</w:t>
-        </w:r>
-        <w:r>
-          <w:rPr>
-            <w:rStyle w:val="Hyperlink"/>
-            <w:rFonts w:ascii="Times New Roman" w:hAnsi="Times New Roman" w:cs="Times New Roman"/>
-            <w:sz w:val="24"/>
-            <w:szCs w:val="24"/>
-            <w:shd w:val="clear" w:color="auto" w:fill="FFFFFF"/>
-          </w:rPr>
-          <w:t>answer</w:t>
-        </w:r>
-        <w:r>
-          <w:rPr>
-            <w:rStyle w:val="Hyperlink"/>
-            <w:rFonts w:ascii="Times New Roman" w:hAnsi="Times New Roman" w:cs="Times New Roman"/>
-            <w:sz w:val="24"/>
-            <w:szCs w:val="24"/>
-            <w:shd w:val="clear" w:color="auto" w:fill="FFFFFF"/>
-          </w:rPr>
-          <w:t>/2</w:t>
-        </w:r>
-      </w:hyperlink>
-      <w:r>
-        <w:rPr>
-          <w:rFonts w:ascii="Times New Roman" w:hAnsi="Times New Roman" w:cs="Times New Roman"/>
-          <w:color w:val="212121"/>
-          <w:sz w:val="24"/>
-          <w:szCs w:val="24"/>
-          <w:shd w:val="clear" w:color="auto" w:fill="FFFFFF"/>
-        </w:rPr>
-        <w:t xml:space="preserve"> </w:t>
-      </w:r>
-    </w:p>
-    <w:p>
-      <w:pPr>
-        <w:shd w:val="clear" w:color="auto" w:fill="FFFFFE"/>
-        <w:spacing w:line="270" w:lineRule="atLeast"/>
-        <w:rPr>
-          <w:rFonts w:ascii="Times New Roman" w:hAnsi="Times New Roman" w:cs="Times New Roman"/>
-          <w:b/>
-          <w:bCs/>
-          <w:color w:val="212121"/>
-          <w:sz w:val="24"/>
-          <w:szCs w:val="24"/>
-          <w:shd w:val="clear" w:color="auto" w:fill="FFFFFF"/>
-        </w:rPr>
-      </w:pPr>
-      <w:r>
-        <w:rPr>
-          <w:rFonts w:ascii="Times New Roman" w:hAnsi="Times New Roman" w:cs="Times New Roman"/>
-          <w:b/>
-          <w:bCs/>
-          <w:color w:val="212121"/>
-          <w:sz w:val="24"/>
-          <w:szCs w:val="24"/>
-          <w:shd w:val="clear" w:color="auto" w:fill="FFFFFF"/>
-        </w:rPr>
-        <w:t>BODY: EMPTY</w:t>
-      </w:r>
-    </w:p>
-    <w:p/>
-    <w:p>
-      <w:pPr>
-        <w:pStyle w:val="Heading2"/>
-        <w:numPr>
-          <w:ilvl w:val="1"/>
-          <w:numId w:val="1"/>
-        </w:numPr>
-      </w:pPr>
-      <w:bookmarkStart w:id="18" w:name="_Toc98251808"/>
-      <w:r>
-        <w:lastRenderedPageBreak/>
-        <w:t>Get</w:t>
-      </w:r>
-      <w:r>
-        <w:t xml:space="preserve"> all</w:t>
-      </w:r>
-      <w:r>
-        <w:t xml:space="preserve"> user</w:t>
-      </w:r>
-      <w:r>
-        <w:t>s</w:t>
-      </w:r>
-      <w:r>
-        <w:t>:</w:t>
-      </w:r>
-      <w:bookmarkEnd w:id="18"/>
-    </w:p>
-    <w:p/>
-    <w:p>
-      <w:pPr>
-        <w:rPr>
-          <w:rFonts w:ascii="Times New Roman" w:hAnsi="Times New Roman" w:cs="Times New Roman"/>
-          <w:b/>
-          <w:bCs/>
-          <w:sz w:val="24"/>
-          <w:szCs w:val="24"/>
-        </w:rPr>
-      </w:pPr>
-      <w:r>
-        <w:rPr>
-          <w:rFonts w:ascii="Times New Roman" w:hAnsi="Times New Roman" w:cs="Times New Roman"/>
-          <w:b/>
-          <w:bCs/>
-          <w:sz w:val="24"/>
-          <w:szCs w:val="24"/>
-        </w:rPr>
-        <w:t>Method: GET</w:t>
-      </w:r>
-    </w:p>
-    <w:p>
-      <w:pPr>
-        <w:rPr>
-          <w:rFonts w:ascii="Times New Roman" w:hAnsi="Times New Roman" w:cs="Times New Roman"/>
-          <w:color w:val="212121"/>
-          <w:sz w:val="24"/>
-          <w:szCs w:val="24"/>
-          <w:shd w:val="clear" w:color="auto" w:fill="FFFFFF"/>
-        </w:rPr>
-      </w:pPr>
-      <w:r>
-        <w:rPr>
-          <w:rFonts w:ascii="Times New Roman" w:hAnsi="Times New Roman" w:cs="Times New Roman"/>
-          <w:b/>
-          <w:bCs/>
-          <w:sz w:val="24"/>
-          <w:szCs w:val="24"/>
-        </w:rPr>
-        <w:t xml:space="preserve">URL: </w:t>
-      </w:r>
-      <w:hyperlink r:id="rId17" w:history="1">
+      <w:hyperlink r:id="rId19" w:history="1">
         <w:r>
           <w:rPr>
             <w:rStyle w:val="Hyperlink"/>
@@ -6660,8 +6810,109 @@
             <w:szCs w:val="24"/>
             <w:shd w:val="clear" w:color="auto" w:fill="FFFFFF"/>
           </w:rPr>
-          <w:t>/users/</w:t>
+          <w:t>/users/all</w:t>
         </w:r>
+      </w:hyperlink>
+    </w:p>
+    <w:p>
+      <w:pPr>
+        <w:shd w:val="clear" w:color="auto" w:fill="FFFFFE"/>
+        <w:spacing w:line="270" w:lineRule="atLeast"/>
+        <w:rPr>
+          <w:rFonts w:ascii="Times New Roman" w:hAnsi="Times New Roman" w:cs="Times New Roman"/>
+          <w:b/>
+          <w:bCs/>
+          <w:color w:val="212121"/>
+          <w:sz w:val="24"/>
+          <w:szCs w:val="24"/>
+          <w:shd w:val="clear" w:color="auto" w:fill="FFFFFF"/>
+        </w:rPr>
+      </w:pPr>
+      <w:r>
+        <w:rPr>
+          <w:rFonts w:ascii="Times New Roman" w:hAnsi="Times New Roman" w:cs="Times New Roman"/>
+          <w:b/>
+          <w:bCs/>
+          <w:color w:val="212121"/>
+          <w:sz w:val="24"/>
+          <w:szCs w:val="24"/>
+          <w:shd w:val="clear" w:color="auto" w:fill="FFFFFF"/>
+        </w:rPr>
+        <w:t>BODY: EMPTY</w:t>
+      </w:r>
+    </w:p>
+    <w:p>
+      <w:pPr>
+        <w:shd w:val="clear" w:color="auto" w:fill="FFFFFE"/>
+        <w:spacing w:after="0" w:line="270" w:lineRule="atLeast"/>
+        <w:rPr>
+          <w:rFonts w:ascii="Courier New" w:eastAsia="Times New Roman" w:hAnsi="Courier New" w:cs="Courier New"/>
+          <w:color w:val="000000"/>
+          <w:sz w:val="18"/>
+          <w:szCs w:val="18"/>
+        </w:rPr>
+      </w:pPr>
+    </w:p>
+    <w:p>
+      <w:pPr>
+        <w:pStyle w:val="Heading2"/>
+        <w:numPr>
+          <w:ilvl w:val="1"/>
+          <w:numId w:val="1"/>
+        </w:numPr>
+      </w:pPr>
+      <w:bookmarkStart w:id="19" w:name="_Toc98251809"/>
+      <w:r>
+        <w:t>Get all questions</w:t>
+      </w:r>
+      <w:r>
+        <w:t>:</w:t>
+      </w:r>
+      <w:bookmarkEnd w:id="19"/>
+    </w:p>
+    <w:p/>
+    <w:p>
+      <w:pPr>
+        <w:rPr>
+          <w:rFonts w:ascii="Times New Roman" w:hAnsi="Times New Roman" w:cs="Times New Roman"/>
+          <w:b/>
+          <w:bCs/>
+          <w:sz w:val="24"/>
+          <w:szCs w:val="24"/>
+        </w:rPr>
+      </w:pPr>
+      <w:r>
+        <w:rPr>
+          <w:rFonts w:ascii="Times New Roman" w:hAnsi="Times New Roman" w:cs="Times New Roman"/>
+          <w:b/>
+          <w:bCs/>
+          <w:sz w:val="24"/>
+          <w:szCs w:val="24"/>
+        </w:rPr>
+        <w:t>Method: GET</w:t>
+      </w:r>
+    </w:p>
+    <w:p>
+      <w:pPr>
+        <w:rPr>
+          <w:rFonts w:ascii="Times New Roman" w:hAnsi="Times New Roman" w:cs="Times New Roman"/>
+          <w:color w:val="212121"/>
+          <w:sz w:val="24"/>
+          <w:szCs w:val="24"/>
+          <w:shd w:val="clear" w:color="auto" w:fill="FFFFFF"/>
+        </w:rPr>
+      </w:pPr>
+      <w:r>
+        <w:rPr>
+          <w:rFonts w:ascii="Times New Roman" w:hAnsi="Times New Roman" w:cs="Times New Roman"/>
+          <w:b/>
+          <w:bCs/>
+          <w:sz w:val="24"/>
+          <w:szCs w:val="24"/>
+        </w:rPr>
+        <w:t xml:space="preserve">URL: </w:t>
+      </w:r>
+      <w:hyperlink r:id="rId20" w:history="1">
         <w:r>
           <w:rPr>
             <w:rStyle w:val="Hyperlink"/>
@@ -6670,9 +6921,19 @@
             <w:szCs w:val="24"/>
             <w:shd w:val="clear" w:color="auto" w:fill="FFFFFF"/>
           </w:rPr>
-          <w:t>all</w:t>
+          <w:t>http://localhost:8080/question/all</w:t>
         </w:r>
       </w:hyperlink>
+      <w:r>
+        <w:rPr>
+          <w:rFonts w:ascii="Times New Roman" w:hAnsi="Times New Roman" w:cs="Times New Roman"/>
+          <w:color w:val="212121"/>
+          <w:sz w:val="24"/>
+          <w:szCs w:val="24"/>
+          <w:shd w:val="clear" w:color="auto" w:fill="FFFFFF"/>
+        </w:rPr>
+        <w:t xml:space="preserve"> </w:t>
+      </w:r>
     </w:p>
     <w:p>
       <w:pPr>
@@ -6704,12 +6965,15 @@
     <w:p>
       <w:pPr>
         <w:shd w:val="clear" w:color="auto" w:fill="FFFFFE"/>
-        <w:spacing w:after="0" w:line="270" w:lineRule="atLeast"/>
-        <w:rPr>
-          <w:rFonts w:ascii="Courier New" w:eastAsia="Times New Roman" w:hAnsi="Courier New" w:cs="Courier New"/>
-          <w:color w:val="000000"/>
-          <w:sz w:val="18"/>
-          <w:szCs w:val="18"/>
+        <w:spacing w:line="270" w:lineRule="atLeast"/>
+        <w:rPr>
+          <w:rFonts w:ascii="Times New Roman" w:hAnsi="Times New Roman" w:cs="Times New Roman"/>
+          <w:b/>
+          <w:bCs/>
+          <w:color w:val="212121"/>
+          <w:sz w:val="24"/>
+          <w:szCs w:val="24"/>
+          <w:shd w:val="clear" w:color="auto" w:fill="FFFFFF"/>
         </w:rPr>
       </w:pPr>
     </w:p>
@@ -6721,23 +6985,14 @@
           <w:numId w:val="1"/>
         </w:numPr>
       </w:pPr>
-      <w:bookmarkStart w:id="19" w:name="_Toc98251809"/>
-      <w:r>
-        <w:t>Get</w:t>
-      </w:r>
-      <w:r>
-        <w:t xml:space="preserve"> all</w:t>
-      </w:r>
-      <w:r>
-        <w:t xml:space="preserve"> question</w:t>
-      </w:r>
-      <w:r>
-        <w:t>s</w:t>
+      <w:bookmarkStart w:id="20" w:name="_Toc98251810"/>
+      <w:r>
+        <w:t>Get all answers</w:t>
       </w:r>
       <w:r>
         <w:t>:</w:t>
       </w:r>
-      <w:bookmarkEnd w:id="19"/>
+      <w:bookmarkEnd w:id="20"/>
     </w:p>
     <w:p/>
     <w:p>
@@ -6781,7 +7036,7 @@
         </w:rPr>
         <w:t xml:space="preserve">URL: </w:t>
       </w:r>
-      <w:hyperlink r:id="rId18" w:history="1">
+      <w:hyperlink r:id="rId21" w:history="1">
         <w:r>
           <w:rPr>
             <w:rStyle w:val="Hyperlink"/>
@@ -6790,17 +7045,7 @@
             <w:szCs w:val="24"/>
             <w:shd w:val="clear" w:color="auto" w:fill="FFFFFF"/>
           </w:rPr>
-          <w:t>http://localhost:8080/question/</w:t>
-        </w:r>
-        <w:r>
-          <w:rPr>
-            <w:rStyle w:val="Hyperlink"/>
-            <w:rFonts w:ascii="Times New Roman" w:hAnsi="Times New Roman" w:cs="Times New Roman"/>
-            <w:sz w:val="24"/>
-            <w:szCs w:val="24"/>
-            <w:shd w:val="clear" w:color="auto" w:fill="FFFFFF"/>
-          </w:rPr>
-          <w:t>all</w:t>
+          <w:t>http://localhost:8080/answer/all</w:t>
         </w:r>
       </w:hyperlink>
       <w:r>
@@ -6843,16 +7088,11 @@
     </w:p>
     <w:p>
       <w:pPr>
-        <w:shd w:val="clear" w:color="auto" w:fill="FFFFFE"/>
-        <w:spacing w:line="270" w:lineRule="atLeast"/>
-        <w:rPr>
-          <w:rFonts w:ascii="Times New Roman" w:hAnsi="Times New Roman" w:cs="Times New Roman"/>
-          <w:b/>
-          <w:bCs/>
-          <w:color w:val="212121"/>
-          <w:sz w:val="24"/>
-          <w:szCs w:val="24"/>
-          <w:shd w:val="clear" w:color="auto" w:fill="FFFFFF"/>
+        <w:ind w:firstLine="360"/>
+        <w:rPr>
+          <w:rFonts w:ascii="Times New Roman" w:hAnsi="Times New Roman" w:cs="Times New Roman"/>
+          <w:sz w:val="24"/>
+          <w:szCs w:val="24"/>
         </w:rPr>
       </w:pPr>
     </w:p>
@@ -6864,23 +7104,14 @@
           <w:numId w:val="1"/>
         </w:numPr>
       </w:pPr>
-      <w:bookmarkStart w:id="20" w:name="_Toc98251810"/>
-      <w:r>
-        <w:t xml:space="preserve">Get </w:t>
-      </w:r>
-      <w:r>
-        <w:t xml:space="preserve">all </w:t>
-      </w:r>
-      <w:r>
-        <w:t>answer</w:t>
-      </w:r>
-      <w:r>
-        <w:t>s</w:t>
+      <w:bookmarkStart w:id="21" w:name="_Toc98251811"/>
+      <w:r>
+        <w:t>Delete user</w:t>
       </w:r>
       <w:r>
         <w:t>:</w:t>
       </w:r>
-      <w:bookmarkEnd w:id="20"/>
+      <w:bookmarkEnd w:id="21"/>
     </w:p>
     <w:p/>
     <w:p>
@@ -6924,136 +7155,7 @@
         </w:rPr>
         <w:t xml:space="preserve">URL: </w:t>
       </w:r>
-      <w:hyperlink r:id="rId19" w:history="1">
-        <w:r>
-          <w:rPr>
-            <w:rStyle w:val="Hyperlink"/>
-            <w:rFonts w:ascii="Times New Roman" w:hAnsi="Times New Roman" w:cs="Times New Roman"/>
-            <w:sz w:val="24"/>
-            <w:szCs w:val="24"/>
-            <w:shd w:val="clear" w:color="auto" w:fill="FFFFFF"/>
-          </w:rPr>
-          <w:t>http://localhost:8080/answer/</w:t>
-        </w:r>
-        <w:r>
-          <w:rPr>
-            <w:rStyle w:val="Hyperlink"/>
-            <w:rFonts w:ascii="Times New Roman" w:hAnsi="Times New Roman" w:cs="Times New Roman"/>
-            <w:sz w:val="24"/>
-            <w:szCs w:val="24"/>
-            <w:shd w:val="clear" w:color="auto" w:fill="FFFFFF"/>
-          </w:rPr>
-          <w:t>all</w:t>
-        </w:r>
-      </w:hyperlink>
-      <w:r>
-        <w:rPr>
-          <w:rFonts w:ascii="Times New Roman" w:hAnsi="Times New Roman" w:cs="Times New Roman"/>
-          <w:color w:val="212121"/>
-          <w:sz w:val="24"/>
-          <w:szCs w:val="24"/>
-          <w:shd w:val="clear" w:color="auto" w:fill="FFFFFF"/>
-        </w:rPr>
-        <w:t xml:space="preserve"> </w:t>
-      </w:r>
-    </w:p>
-    <w:p>
-      <w:pPr>
-        <w:shd w:val="clear" w:color="auto" w:fill="FFFFFE"/>
-        <w:spacing w:line="270" w:lineRule="atLeast"/>
-        <w:rPr>
-          <w:rFonts w:ascii="Times New Roman" w:hAnsi="Times New Roman" w:cs="Times New Roman"/>
-          <w:b/>
-          <w:bCs/>
-          <w:color w:val="212121"/>
-          <w:sz w:val="24"/>
-          <w:szCs w:val="24"/>
-          <w:shd w:val="clear" w:color="auto" w:fill="FFFFFF"/>
-        </w:rPr>
-      </w:pPr>
-      <w:r>
-        <w:rPr>
-          <w:rFonts w:ascii="Times New Roman" w:hAnsi="Times New Roman" w:cs="Times New Roman"/>
-          <w:b/>
-          <w:bCs/>
-          <w:color w:val="212121"/>
-          <w:sz w:val="24"/>
-          <w:szCs w:val="24"/>
-          <w:shd w:val="clear" w:color="auto" w:fill="FFFFFF"/>
-        </w:rPr>
-        <w:t>BODY: EMPTY</w:t>
-      </w:r>
-    </w:p>
-    <w:p>
-      <w:pPr>
-        <w:ind w:firstLine="360"/>
-        <w:rPr>
-          <w:rFonts w:ascii="Times New Roman" w:hAnsi="Times New Roman" w:cs="Times New Roman"/>
-          <w:sz w:val="24"/>
-          <w:szCs w:val="24"/>
-        </w:rPr>
-      </w:pPr>
-    </w:p>
-    <w:p>
-      <w:pPr>
-        <w:pStyle w:val="Heading2"/>
-        <w:numPr>
-          <w:ilvl w:val="1"/>
-          <w:numId w:val="1"/>
-        </w:numPr>
-      </w:pPr>
-      <w:bookmarkStart w:id="21" w:name="_Toc98251811"/>
-      <w:r>
-        <w:t>Delete user</w:t>
-      </w:r>
-      <w:r>
-        <w:t>:</w:t>
-      </w:r>
-      <w:bookmarkEnd w:id="21"/>
-    </w:p>
-    <w:p/>
-    <w:p>
-      <w:pPr>
-        <w:rPr>
-          <w:rFonts w:ascii="Times New Roman" w:hAnsi="Times New Roman" w:cs="Times New Roman"/>
-          <w:b/>
-          <w:bCs/>
-          <w:sz w:val="24"/>
-          <w:szCs w:val="24"/>
-        </w:rPr>
-      </w:pPr>
-      <w:r>
-        <w:rPr>
-          <w:rFonts w:ascii="Times New Roman" w:hAnsi="Times New Roman" w:cs="Times New Roman"/>
-          <w:b/>
-          <w:bCs/>
-          <w:sz w:val="24"/>
-          <w:szCs w:val="24"/>
-        </w:rPr>
-        <w:t>Method: GET</w:t>
-      </w:r>
-    </w:p>
-    <w:p>
-      <w:pPr>
-        <w:rPr>
-          <w:rFonts w:ascii="Times New Roman" w:hAnsi="Times New Roman" w:cs="Times New Roman"/>
-          <w:color w:val="212121"/>
-          <w:sz w:val="24"/>
-          <w:szCs w:val="24"/>
-          <w:shd w:val="clear" w:color="auto" w:fill="FFFFFF"/>
-        </w:rPr>
-      </w:pPr>
-      <w:r>
-        <w:rPr>
-          <w:rFonts w:ascii="Times New Roman" w:hAnsi="Times New Roman" w:cs="Times New Roman"/>
-          <w:b/>
-          <w:bCs/>
-          <w:sz w:val="24"/>
-          <w:szCs w:val="24"/>
-        </w:rPr>
-        <w:t xml:space="preserve">URL: </w:t>
-      </w:r>
-      <w:hyperlink r:id="rId20" w:history="1">
+      <w:hyperlink r:id="rId22" w:history="1">
         <w:r>
           <w:rPr>
             <w:rStyle w:val="Hyperlink"/>
@@ -7078,8 +7180,119 @@
             <w:szCs w:val="24"/>
             <w:shd w:val="clear" w:color="auto" w:fill="FFFFFF"/>
           </w:rPr>
-          <w:t>/users/</w:t>
+          <w:t>/users/delete/2</w:t>
         </w:r>
+      </w:hyperlink>
+      <w:r>
+        <w:rPr>
+          <w:rFonts w:ascii="Times New Roman" w:hAnsi="Times New Roman" w:cs="Times New Roman"/>
+          <w:color w:val="212121"/>
+          <w:sz w:val="24"/>
+          <w:szCs w:val="24"/>
+          <w:shd w:val="clear" w:color="auto" w:fill="FFFFFF"/>
+        </w:rPr>
+        <w:t xml:space="preserve"> </w:t>
+      </w:r>
+    </w:p>
+    <w:p>
+      <w:pPr>
+        <w:shd w:val="clear" w:color="auto" w:fill="FFFFFE"/>
+        <w:spacing w:line="270" w:lineRule="atLeast"/>
+        <w:rPr>
+          <w:rFonts w:ascii="Times New Roman" w:hAnsi="Times New Roman" w:cs="Times New Roman"/>
+          <w:b/>
+          <w:bCs/>
+          <w:color w:val="212121"/>
+          <w:sz w:val="24"/>
+          <w:szCs w:val="24"/>
+          <w:shd w:val="clear" w:color="auto" w:fill="FFFFFF"/>
+        </w:rPr>
+      </w:pPr>
+      <w:r>
+        <w:rPr>
+          <w:rFonts w:ascii="Times New Roman" w:hAnsi="Times New Roman" w:cs="Times New Roman"/>
+          <w:b/>
+          <w:bCs/>
+          <w:color w:val="212121"/>
+          <w:sz w:val="24"/>
+          <w:szCs w:val="24"/>
+          <w:shd w:val="clear" w:color="auto" w:fill="FFFFFF"/>
+        </w:rPr>
+        <w:t>BODY: EMPTY</w:t>
+      </w:r>
+    </w:p>
+    <w:p>
+      <w:pPr>
+        <w:shd w:val="clear" w:color="auto" w:fill="FFFFFE"/>
+        <w:spacing w:after="0" w:line="270" w:lineRule="atLeast"/>
+        <w:rPr>
+          <w:rFonts w:ascii="Courier New" w:eastAsia="Times New Roman" w:hAnsi="Courier New" w:cs="Courier New"/>
+          <w:color w:val="000000"/>
+          <w:sz w:val="18"/>
+          <w:szCs w:val="18"/>
+        </w:rPr>
+      </w:pPr>
+    </w:p>
+    <w:p>
+      <w:pPr>
+        <w:pStyle w:val="Heading2"/>
+        <w:numPr>
+          <w:ilvl w:val="1"/>
+          <w:numId w:val="1"/>
+        </w:numPr>
+      </w:pPr>
+      <w:bookmarkStart w:id="22" w:name="_Toc98251812"/>
+      <w:r>
+        <w:t>Delete question</w:t>
+      </w:r>
+      <w:r>
+        <w:t>:</w:t>
+      </w:r>
+      <w:bookmarkEnd w:id="22"/>
+    </w:p>
+    <w:p/>
+    <w:p>
+      <w:pPr>
+        <w:rPr>
+          <w:rFonts w:ascii="Times New Roman" w:hAnsi="Times New Roman" w:cs="Times New Roman"/>
+          <w:b/>
+          <w:bCs/>
+          <w:sz w:val="24"/>
+          <w:szCs w:val="24"/>
+        </w:rPr>
+      </w:pPr>
+      <w:r>
+        <w:rPr>
+          <w:rFonts w:ascii="Times New Roman" w:hAnsi="Times New Roman" w:cs="Times New Roman"/>
+          <w:b/>
+          <w:bCs/>
+          <w:sz w:val="24"/>
+          <w:szCs w:val="24"/>
+        </w:rPr>
+        <w:t>Method: GET</w:t>
+      </w:r>
+    </w:p>
+    <w:p>
+      <w:pPr>
+        <w:rPr>
+          <w:rFonts w:ascii="Times New Roman" w:hAnsi="Times New Roman" w:cs="Times New Roman"/>
+          <w:color w:val="212121"/>
+          <w:sz w:val="24"/>
+          <w:szCs w:val="24"/>
+          <w:shd w:val="clear" w:color="auto" w:fill="FFFFFF"/>
+        </w:rPr>
+      </w:pPr>
+      <w:r>
+        <w:rPr>
+          <w:rFonts w:ascii="Times New Roman" w:hAnsi="Times New Roman" w:cs="Times New Roman"/>
+          <w:b/>
+          <w:bCs/>
+          <w:sz w:val="24"/>
+          <w:szCs w:val="24"/>
+        </w:rPr>
+        <w:t xml:space="preserve">URL: </w:t>
+      </w:r>
+      <w:hyperlink r:id="rId23" w:history="1">
         <w:r>
           <w:rPr>
             <w:rStyle w:val="Hyperlink"/>
@@ -7088,7 +7301,7 @@
             <w:szCs w:val="24"/>
             <w:shd w:val="clear" w:color="auto" w:fill="FFFFFF"/>
           </w:rPr>
-          <w:t>delete/2</w:t>
+          <w:t>http://localhost:8080/question/delete/2</w:t>
         </w:r>
       </w:hyperlink>
       <w:r>
@@ -7132,12 +7345,15 @@
     <w:p>
       <w:pPr>
         <w:shd w:val="clear" w:color="auto" w:fill="FFFFFE"/>
-        <w:spacing w:after="0" w:line="270" w:lineRule="atLeast"/>
-        <w:rPr>
-          <w:rFonts w:ascii="Courier New" w:eastAsia="Times New Roman" w:hAnsi="Courier New" w:cs="Courier New"/>
-          <w:color w:val="000000"/>
-          <w:sz w:val="18"/>
-          <w:szCs w:val="18"/>
+        <w:spacing w:line="270" w:lineRule="atLeast"/>
+        <w:rPr>
+          <w:rFonts w:ascii="Times New Roman" w:hAnsi="Times New Roman" w:cs="Times New Roman"/>
+          <w:b/>
+          <w:bCs/>
+          <w:color w:val="212121"/>
+          <w:sz w:val="24"/>
+          <w:szCs w:val="24"/>
+          <w:shd w:val="clear" w:color="auto" w:fill="FFFFFF"/>
         </w:rPr>
       </w:pPr>
     </w:p>
@@ -7149,14 +7365,14 @@
           <w:numId w:val="1"/>
         </w:numPr>
       </w:pPr>
-      <w:bookmarkStart w:id="22" w:name="_Toc98251812"/>
-      <w:r>
-        <w:t>Delete question</w:t>
+      <w:bookmarkStart w:id="23" w:name="_Toc98251813"/>
+      <w:r>
+        <w:t>Delete answer</w:t>
       </w:r>
       <w:r>
         <w:t>:</w:t>
       </w:r>
-      <w:bookmarkEnd w:id="22"/>
+      <w:bookmarkEnd w:id="23"/>
     </w:p>
     <w:p/>
     <w:p>
@@ -7200,7 +7416,7 @@
         </w:rPr>
         <w:t xml:space="preserve">URL: </w:t>
       </w:r>
-      <w:hyperlink r:id="rId21" w:history="1">
+      <w:hyperlink r:id="rId24" w:history="1">
         <w:r>
           <w:rPr>
             <w:rStyle w:val="Hyperlink"/>
@@ -7209,17 +7425,7 @@
             <w:szCs w:val="24"/>
             <w:shd w:val="clear" w:color="auto" w:fill="FFFFFF"/>
           </w:rPr>
-          <w:t>http://localhost:8080/questio</w:t>
-        </w:r>
-        <w:r>
-          <w:rPr>
-            <w:rStyle w:val="Hyperlink"/>
-            <w:rFonts w:ascii="Times New Roman" w:hAnsi="Times New Roman" w:cs="Times New Roman"/>
-            <w:sz w:val="24"/>
-            <w:szCs w:val="24"/>
-            <w:shd w:val="clear" w:color="auto" w:fill="FFFFFF"/>
-          </w:rPr>
-          <w:t>n/delete/2</w:t>
+          <w:t>http://localhost:8080/answer/delete/2</w:t>
         </w:r>
       </w:hyperlink>
       <w:r>
@@ -7230,7 +7436,7 @@
           <w:szCs w:val="24"/>
           <w:shd w:val="clear" w:color="auto" w:fill="FFFFFF"/>
         </w:rPr>
-        <w:t xml:space="preserve"> </w:t>
+        <w:t xml:space="preserve">  </w:t>
       </w:r>
     </w:p>
     <w:p>
@@ -7262,167 +7468,23 @@
     </w:p>
     <w:p>
       <w:pPr>
-        <w:shd w:val="clear" w:color="auto" w:fill="FFFFFE"/>
-        <w:spacing w:line="270" w:lineRule="atLeast"/>
-        <w:rPr>
-          <w:rFonts w:ascii="Times New Roman" w:hAnsi="Times New Roman" w:cs="Times New Roman"/>
-          <w:b/>
-          <w:bCs/>
-          <w:color w:val="212121"/>
-          <w:sz w:val="24"/>
-          <w:szCs w:val="24"/>
-          <w:shd w:val="clear" w:color="auto" w:fill="FFFFFF"/>
-        </w:rPr>
-      </w:pPr>
-    </w:p>
-    <w:p>
-      <w:pPr>
-        <w:pStyle w:val="Heading2"/>
-        <w:numPr>
-          <w:ilvl w:val="1"/>
-          <w:numId w:val="1"/>
-        </w:numPr>
-      </w:pPr>
-      <w:bookmarkStart w:id="23" w:name="_Toc98251813"/>
-      <w:r>
-        <w:t>Delete answer</w:t>
-      </w:r>
-      <w:r>
-        <w:t>:</w:t>
-      </w:r>
-      <w:bookmarkEnd w:id="23"/>
-    </w:p>
-    <w:p/>
-    <w:p>
-      <w:pPr>
-        <w:rPr>
-          <w:rFonts w:ascii="Times New Roman" w:hAnsi="Times New Roman" w:cs="Times New Roman"/>
-          <w:b/>
-          <w:bCs/>
-          <w:sz w:val="24"/>
-          <w:szCs w:val="24"/>
-        </w:rPr>
-      </w:pPr>
-      <w:r>
-        <w:rPr>
-          <w:rFonts w:ascii="Times New Roman" w:hAnsi="Times New Roman" w:cs="Times New Roman"/>
-          <w:b/>
-          <w:bCs/>
-          <w:sz w:val="24"/>
-          <w:szCs w:val="24"/>
-        </w:rPr>
-        <w:t>Method: GET</w:t>
-      </w:r>
-    </w:p>
-    <w:p>
-      <w:pPr>
-        <w:rPr>
-          <w:rFonts w:ascii="Times New Roman" w:hAnsi="Times New Roman" w:cs="Times New Roman"/>
-          <w:color w:val="212121"/>
-          <w:sz w:val="24"/>
-          <w:szCs w:val="24"/>
-          <w:shd w:val="clear" w:color="auto" w:fill="FFFFFF"/>
-        </w:rPr>
-      </w:pPr>
-      <w:r>
-        <w:rPr>
-          <w:rFonts w:ascii="Times New Roman" w:hAnsi="Times New Roman" w:cs="Times New Roman"/>
-          <w:b/>
-          <w:bCs/>
-          <w:sz w:val="24"/>
-          <w:szCs w:val="24"/>
-        </w:rPr>
-        <w:t xml:space="preserve">URL: </w:t>
-      </w:r>
-      <w:hyperlink r:id="rId22" w:history="1">
-        <w:r>
-          <w:rPr>
-            <w:rStyle w:val="Hyperlink"/>
-            <w:rFonts w:ascii="Times New Roman" w:hAnsi="Times New Roman" w:cs="Times New Roman"/>
-            <w:sz w:val="24"/>
-            <w:szCs w:val="24"/>
-            <w:shd w:val="clear" w:color="auto" w:fill="FFFFFF"/>
-          </w:rPr>
-          <w:t>http://localhost:8080/</w:t>
-        </w:r>
-        <w:r>
-          <w:rPr>
-            <w:rStyle w:val="Hyperlink"/>
-            <w:rFonts w:ascii="Times New Roman" w:hAnsi="Times New Roman" w:cs="Times New Roman"/>
-            <w:sz w:val="24"/>
-            <w:szCs w:val="24"/>
-            <w:shd w:val="clear" w:color="auto" w:fill="FFFFFF"/>
-          </w:rPr>
-          <w:t>answer/delete</w:t>
-        </w:r>
-        <w:r>
-          <w:rPr>
-            <w:rStyle w:val="Hyperlink"/>
-            <w:rFonts w:ascii="Times New Roman" w:hAnsi="Times New Roman" w:cs="Times New Roman"/>
-            <w:sz w:val="24"/>
-            <w:szCs w:val="24"/>
-            <w:shd w:val="clear" w:color="auto" w:fill="FFFFFF"/>
-          </w:rPr>
-          <w:t>/</w:t>
-        </w:r>
-        <w:r>
-          <w:rPr>
-            <w:rStyle w:val="Hyperlink"/>
-            <w:rFonts w:ascii="Times New Roman" w:hAnsi="Times New Roman" w:cs="Times New Roman"/>
-            <w:sz w:val="24"/>
-            <w:szCs w:val="24"/>
-            <w:shd w:val="clear" w:color="auto" w:fill="FFFFFF"/>
-          </w:rPr>
-          <w:t>2</w:t>
-        </w:r>
-      </w:hyperlink>
-      <w:r>
-        <w:rPr>
-          <w:rFonts w:ascii="Times New Roman" w:hAnsi="Times New Roman" w:cs="Times New Roman"/>
-          <w:color w:val="212121"/>
-          <w:sz w:val="24"/>
-          <w:szCs w:val="24"/>
-          <w:shd w:val="clear" w:color="auto" w:fill="FFFFFF"/>
-        </w:rPr>
-        <w:t xml:space="preserve"> </w:t>
-      </w:r>
-      <w:r>
-        <w:rPr>
-          <w:rFonts w:ascii="Times New Roman" w:hAnsi="Times New Roman" w:cs="Times New Roman"/>
-          <w:color w:val="212121"/>
-          <w:sz w:val="24"/>
-          <w:szCs w:val="24"/>
-          <w:shd w:val="clear" w:color="auto" w:fill="FFFFFF"/>
-        </w:rPr>
-        <w:t xml:space="preserve"> </w:t>
-      </w:r>
-    </w:p>
-    <w:p>
-      <w:pPr>
-        <w:shd w:val="clear" w:color="auto" w:fill="FFFFFE"/>
-        <w:spacing w:line="270" w:lineRule="atLeast"/>
-        <w:rPr>
-          <w:rFonts w:ascii="Times New Roman" w:hAnsi="Times New Roman" w:cs="Times New Roman"/>
-          <w:b/>
-          <w:bCs/>
-          <w:color w:val="212121"/>
-          <w:sz w:val="24"/>
-          <w:szCs w:val="24"/>
-          <w:shd w:val="clear" w:color="auto" w:fill="FFFFFF"/>
-        </w:rPr>
-      </w:pPr>
-      <w:r>
-        <w:rPr>
-          <w:rFonts w:ascii="Times New Roman" w:hAnsi="Times New Roman" w:cs="Times New Roman"/>
-          <w:b/>
-          <w:bCs/>
-          <w:color w:val="212121"/>
-          <w:sz w:val="24"/>
-          <w:szCs w:val="24"/>
-          <w:shd w:val="clear" w:color="auto" w:fill="FFFFFF"/>
-        </w:rPr>
-        <w:t>BODY: EMPTY</w:t>
-      </w:r>
+        <w:ind w:firstLine="360"/>
+        <w:rPr>
+          <w:rFonts w:ascii="Times New Roman" w:hAnsi="Times New Roman" w:cs="Times New Roman"/>
+          <w:sz w:val="24"/>
+          <w:szCs w:val="24"/>
+        </w:rPr>
+      </w:pPr>
+    </w:p>
+    <w:p>
+      <w:pPr>
+        <w:ind w:firstLine="360"/>
+        <w:rPr>
+          <w:rFonts w:ascii="Times New Roman" w:hAnsi="Times New Roman" w:cs="Times New Roman"/>
+          <w:sz w:val="24"/>
+          <w:szCs w:val="24"/>
+        </w:rPr>
+      </w:pPr>
     </w:p>
     <w:p>
       <w:pPr>
@@ -7454,6 +7516,7 @@
       </w:pPr>
       <w:bookmarkStart w:id="24" w:name="_Toc98251814"/>
       <w:r>
+        <w:lastRenderedPageBreak/>
         <w:t>Bibliography</w:t>
       </w:r>
       <w:bookmarkEnd w:id="24"/>
@@ -7467,7 +7530,7 @@
           <w:numId w:val="3"/>
         </w:numPr>
       </w:pPr>
-      <w:hyperlink r:id="rId23" w:history="1">
+      <w:hyperlink r:id="rId25" w:history="1">
         <w:r>
           <w:rPr>
             <w:rStyle w:val="Hyperlink"/>
@@ -7487,7 +7550,7 @@
           <w:numId w:val="3"/>
         </w:numPr>
       </w:pPr>
-      <w:hyperlink r:id="rId24" w:history="1">
+      <w:hyperlink r:id="rId26" w:history="1">
         <w:r>
           <w:rPr>
             <w:rStyle w:val="Hyperlink"/>
@@ -7507,7 +7570,7 @@
           <w:numId w:val="3"/>
         </w:numPr>
       </w:pPr>
-      <w:hyperlink r:id="rId25" w:history="1">
+      <w:hyperlink r:id="rId27" w:history="1">
         <w:r>
           <w:rPr>
             <w:rStyle w:val="Hyperlink"/>
@@ -7527,7 +7590,7 @@
           <w:numId w:val="3"/>
         </w:numPr>
       </w:pPr>
-      <w:hyperlink r:id="rId26" w:history="1">
+      <w:hyperlink r:id="rId28" w:history="1">
         <w:r>
           <w:rPr>
             <w:rStyle w:val="Hyperlink"/>
@@ -7547,24 +7610,12 @@
           <w:numId w:val="3"/>
         </w:numPr>
       </w:pPr>
-      <w:hyperlink r:id="rId27" w:history="1">
+      <w:hyperlink r:id="rId29" w:history="1">
         <w:r>
           <w:rPr>
             <w:rStyle w:val="Hyperlink"/>
           </w:rPr>
-          <w:t>https://online.vis</w:t>
-        </w:r>
-        <w:r>
-          <w:rPr>
-            <w:rStyle w:val="Hyperlink"/>
-          </w:rPr>
-          <w:t>u</w:t>
-        </w:r>
-        <w:r>
-          <w:rPr>
-            <w:rStyle w:val="Hyperlink"/>
-          </w:rPr>
-          <w:t>al-paradigm.com/diagrams/templates/use-case-diagram/use-case-diagram-example-website-extend-and-include-use-case/</w:t>
+          <w:t>https://online.visual-paradigm.com/diagrams/templates/use-case-diagram/use-case-diagram-example-website-extend-and-include-use-case/</w:t>
         </w:r>
       </w:hyperlink>
       <w:r>
@@ -7579,7 +7630,7 @@
           <w:numId w:val="3"/>
         </w:numPr>
       </w:pPr>
-      <w:hyperlink r:id="rId28" w:history="1">
+      <w:hyperlink r:id="rId30" w:history="1">
         <w:r>
           <w:rPr>
             <w:rStyle w:val="Hyperlink"/>
@@ -7592,7 +7643,7 @@
       </w:r>
     </w:p>
     <w:sectPr>
-      <w:headerReference w:type="default" r:id="rId29"/>
+      <w:headerReference w:type="default" r:id="rId31"/>
       <w:pgSz w:w="12240" w:h="15840"/>
       <w:pgMar w:top="1440" w:right="1440" w:bottom="1440" w:left="1440" w:header="720" w:footer="720" w:gutter="0"/>
       <w:cols w:space="720"/>

</xml_diff>